<commit_message>
Updated final files for submission - added code/app zip
</commit_message>
<xml_diff>
--- a/Project Documentation/DINGO CS 411 Final Project.docx
+++ b/Project Documentation/DINGO CS 411 Final Project.docx
@@ -66,8 +66,16 @@
           <w:i/>
         </w:rPr>
         <w:tab/>
-        <w:t>Hanna Loboda</w:t>
-      </w:r>
+        <w:t xml:space="preserve">Hanna </w:t>
+      </w:r>
+      <w:proofErr w:type="spellStart"/>
+      <w:r>
+        <w:rPr>
+          <w:i/>
+        </w:rPr>
+        <w:t>Loboda</w:t>
+      </w:r>
+      <w:proofErr w:type="spellEnd"/>
     </w:p>
     <w:p>
       <w:pPr>
@@ -166,42 +174,38 @@
           <w:szCs w:val="22"/>
         </w:rPr>
         <w:tab/>
-      </w:r>
-      <w:hyperlink r:id="rId5" w:history="1">
-        <w:r>
-          <w:rPr>
-            <w:rStyle w:val="Hyperlink"/>
-            <w:sz w:val="22"/>
-            <w:szCs w:val="22"/>
-          </w:rPr>
-          <w:t>https://mediaspace.illinois.edu/media/t/1_fk0poz0x</w:t>
-        </w:r>
-      </w:hyperlink>
-    </w:p>
-    <w:p>
-      <w:pPr>
+        <w:t>[add when you upload our mp4 file]</w:t>
+      </w:r>
+      <w:r>
         <w:rPr>
           <w:sz w:val="22"/>
           <w:szCs w:val="22"/>
         </w:rPr>
-      </w:pPr>
-      <w:bookmarkStart w:id="0" w:name="_GoBack"/>
-      <w:bookmarkEnd w:id="0"/>
-      <w:r>
+        <w:t xml:space="preserve"> </w:t>
+      </w:r>
+    </w:p>
+    <w:p>
+      <w:pPr>
         <w:rPr>
           <w:sz w:val="22"/>
           <w:szCs w:val="22"/>
         </w:rPr>
-        <w:t>Server Link:</w:t>
-      </w:r>
+      </w:pPr>
       <w:r>
         <w:rPr>
           <w:sz w:val="22"/>
           <w:szCs w:val="22"/>
         </w:rPr>
+        <w:t>Server Link:</w:t>
+      </w:r>
+      <w:r>
+        <w:rPr>
+          <w:sz w:val="22"/>
+          <w:szCs w:val="22"/>
+        </w:rPr>
         <w:tab/>
       </w:r>
-      <w:hyperlink r:id="rId6" w:history="1">
+      <w:hyperlink r:id="rId5" w:history="1">
         <w:r>
           <w:rPr>
             <w:rStyle w:val="Hyperlink"/>
@@ -233,7 +237,7 @@
         </w:rPr>
         <w:tab/>
       </w:r>
-      <w:hyperlink r:id="rId7" w:history="1">
+      <w:hyperlink r:id="rId6" w:history="1">
         <w:r>
           <w:rPr>
             <w:rStyle w:val="Hyperlink"/>
@@ -269,25 +273,15 @@
     <w:p/>
     <w:p>
       <w:r>
-        <w:t>Career Explorer is</w:t>
-      </w:r>
-      <w:r>
-        <w:t xml:space="preserve"> an interactive web application</w:t>
-      </w:r>
-      <w:r>
-        <w:t xml:space="preserve"> that utilizes datasets from Bureau of Labor Statistics for a period of 3 years (2014-2016). The dataset is ported into a database which is the main source behind the queries displayed on the website. The user is able to sign up, create/update a profile, see ranking statistics with respect to his/her occupation, run</w:t>
-      </w:r>
-      <w:r>
-        <w:t xml:space="preserve"> various interactive</w:t>
-      </w:r>
-      <w:r>
-        <w:t xml:space="preserve"> queries and save favorite queries on the profile. The data is dynamically updated and populated following a change, and is accompanied by summary tables, visual graphs</w:t>
-      </w:r>
-      <w:r>
-        <w:t>,</w:t>
-      </w:r>
-      <w:r>
-        <w:t xml:space="preserve"> and charts.</w:t>
+        <w:t xml:space="preserve">Career Explorer is an interactive web application that utilizes datasets from Bureau of Labor Statistics for a period of 3 years (2014-2016). The dataset is ported into a database which is the main source behind the queries displayed on the website. The user </w:t>
+      </w:r>
+      <w:proofErr w:type="gramStart"/>
+      <w:r>
+        <w:t>is able to</w:t>
+      </w:r>
+      <w:proofErr w:type="gramEnd"/>
+      <w:r>
+        <w:t xml:space="preserve"> sign up, create/update a profile, see ranking statistics with respect to his/her occupation, run various interactive queries and save favorite queries on the profile. The data is dynamically updated and populated following a change, and is accompanied by summary tables, visual graphs, and charts.</w:t>
       </w:r>
     </w:p>
     <w:p/>
@@ -323,49 +317,10 @@
         <w:rPr>
           <w:b/>
         </w:rPr>
-        <w:t>Enhance</w:t>
-      </w:r>
-      <w:r>
-        <w:rPr>
-          <w:b/>
-        </w:rPr>
-        <w:t>d</w:t>
-      </w:r>
-      <w:r>
-        <w:rPr>
-          <w:b/>
-        </w:rPr>
-        <w:t xml:space="preserve"> the Profile page</w:t>
-      </w:r>
-      <w:r>
-        <w:t xml:space="preserve"> where User</w:t>
-      </w:r>
-      <w:r>
-        <w:t>’s current profile input is evaluated against the following metrics:</w:t>
-      </w:r>
-      <w:r>
-        <w:t xml:space="preserve"> salary, </w:t>
-      </w:r>
-      <w:r>
-        <w:t>residing state</w:t>
-      </w:r>
-      <w:r>
-        <w:t>, education</w:t>
-      </w:r>
-      <w:r>
-        <w:t>, and the employment popularity</w:t>
-      </w:r>
-      <w:r>
-        <w:t xml:space="preserve">. </w:t>
-      </w:r>
-      <w:r>
-        <w:t xml:space="preserve">The data from the user’s profile is compared against the dataset averages for that occupation and allows user to see their overall standing on the metrics. The percentage is calculated based on user’s current salary and against the overall national and state. In addition, a degree level breakdown is provided to the user to how his/her occupation is </w:t>
-      </w:r>
-      <w:r>
-        <w:t xml:space="preserve">compared </w:t>
-      </w:r>
-      <w:r>
-        <w:t>in terms of degree requirements and count holders. Whenever user is updating the profile, the metrics in the tables are re-calculated and updated. Furthermore, a visual chart was added that displays the most employed states for user’s occupation. From here user can also check the average salaries in the interested states.</w:t>
+        <w:t>Enhanced the Profile page</w:t>
+      </w:r>
+      <w:r>
+        <w:t xml:space="preserve"> where User’s current profile input is evaluated against the following metrics: salary, residing state, education, and the employment popularity. The data from the user’s profile is compared against the dataset averages for that occupation and allows user to see their overall standing on the metrics. The percentage is calculated based on user’s current salary and against the overall national and state. In addition, a degree level breakdown is provided to the user to how his/her occupation is compared in terms of degree requirements and count holders. Whenever user is updating the profile, the metrics in the tables are re-calculated and updated. Furthermore, a visual chart was added that displays the most employed states for user’s occupation. From here user can also check the average salaries in the interested states.</w:t>
       </w:r>
     </w:p>
     <w:p>
@@ -383,10 +338,7 @@
         <w:t>Implement Favorites:</w:t>
       </w:r>
       <w:r>
-        <w:t xml:space="preserve"> Allow user to save favorite queries on the profile page so that there is never a need to rerun the same queries. Favorite queries can be saved, deleted, or updated. </w:t>
-      </w:r>
-      <w:r>
-        <w:t>Favorite queries are stored in the table “Favorites” and there is a foreign key reference to the user’s table. No favorite saved query should “linger” without a user.</w:t>
+        <w:t xml:space="preserve"> Allow user to save favorite queries on the profile page so that there is never a need to rerun the same queries. Favorite queries can be saved, deleted, or updated. Favorite queries are stored in the table “Favorites” and there is a foreign key reference to the user’s table. No favorite saved query should “linger” without a user.</w:t>
       </w:r>
     </w:p>
     <w:p>
@@ -404,16 +356,7 @@
         <w:t xml:space="preserve">Explorer Page </w:t>
       </w:r>
       <w:r>
-        <w:t>allows user to query various information from the database. Explorer queries are run using Stored Procedure technique that lives on the</w:t>
-      </w:r>
-      <w:r>
-        <w:t xml:space="preserve"> database itself</w:t>
-      </w:r>
-      <w:r>
-        <w:t>.</w:t>
-      </w:r>
-      <w:r>
-        <w:t xml:space="preserve"> </w:t>
+        <w:t xml:space="preserve">allows user to query various information from the database. Explorer queries are run using Stored Procedure technique that lives on the database itself. </w:t>
       </w:r>
     </w:p>
     <w:p>
@@ -432,13 +375,7 @@
         <w:t>Stored Procedures:</w:t>
       </w:r>
       <w:r>
-        <w:t xml:space="preserve"> </w:t>
-      </w:r>
-      <w:r>
-        <w:t>T</w:t>
-      </w:r>
-      <w:r>
-        <w:t>he following procedure is getting top ten jobs on the decline:</w:t>
+        <w:t xml:space="preserve"> The following procedure is getting top ten jobs on the decline:</w:t>
       </w:r>
     </w:p>
     <w:p>
@@ -1289,16 +1226,7 @@
         <w:pStyle w:val="ListParagraph"/>
       </w:pPr>
       <w:r>
-        <w:t>We’ve implemented 8</w:t>
-      </w:r>
-      <w:r>
-        <w:t xml:space="preserve"> such</w:t>
-      </w:r>
-      <w:r>
-        <w:t xml:space="preserve"> stored procedures in our database for this project.</w:t>
-      </w:r>
-      <w:r>
-        <w:t xml:space="preserve"> </w:t>
+        <w:t xml:space="preserve">We’ve implemented 8 such stored procedures in our database for this project. </w:t>
       </w:r>
     </w:p>
     <w:p>
@@ -1326,29 +1254,115 @@
         <w:t xml:space="preserve">Searchable, Sortable, Filterable Data:  </w:t>
       </w:r>
       <w:r>
-        <w:t>W</w:t>
-      </w:r>
-      <w:r>
-        <w:t>e added tables that allow sorting and filtering for specific results, which are also accompanied by a chart that responds to filtering of the returned data.</w:t>
+        <w:t>We added tables that allow sorting and filtering for specific results, which are also accompanied by a chart that responds to filtering of the returned data.</w:t>
       </w:r>
     </w:p>
     <w:p>
       <w:pPr>
         <w:pStyle w:val="ListParagraph"/>
-      </w:pPr>
-    </w:p>
-    <w:p>
-      <w:r>
-        <w:tab/>
-      </w:r>
+        <w:ind w:left="1080"/>
+        <w:rPr>
+          <w:b/>
+        </w:rPr>
+      </w:pPr>
     </w:p>
     <w:p>
       <w:pPr>
         <w:pStyle w:val="ListParagraph"/>
-      </w:pPr>
+        <w:numPr>
+          <w:ilvl w:val="0"/>
+          <w:numId w:val="3"/>
+        </w:numPr>
+        <w:rPr>
+          <w:b/>
+        </w:rPr>
+      </w:pPr>
+      <w:r>
+        <w:rPr>
+          <w:b/>
+        </w:rPr>
+        <w:t>Advanced techniques:</w:t>
+      </w:r>
+    </w:p>
+    <w:p>
+      <w:pPr>
+        <w:pStyle w:val="ListParagraph"/>
+      </w:pPr>
+    </w:p>
+    <w:p>
+      <w:pPr>
+        <w:pStyle w:val="ListParagraph"/>
+        <w:numPr>
+          <w:ilvl w:val="1"/>
+          <w:numId w:val="3"/>
+        </w:numPr>
+      </w:pPr>
+      <w:r>
+        <w:t>All tables primary key is indexed thus optimizing the query processing</w:t>
+      </w:r>
+    </w:p>
+    <w:p>
+      <w:pPr>
+        <w:pStyle w:val="ListParagraph"/>
+        <w:numPr>
+          <w:ilvl w:val="1"/>
+          <w:numId w:val="3"/>
+        </w:numPr>
+      </w:pPr>
+      <w:r>
+        <w:t>Referential integrity constraint between user table and other tables is established</w:t>
+      </w:r>
+    </w:p>
+    <w:p>
+      <w:pPr>
+        <w:pStyle w:val="ListParagraph"/>
+        <w:numPr>
+          <w:ilvl w:val="1"/>
+          <w:numId w:val="3"/>
+        </w:numPr>
+      </w:pPr>
+      <w:r>
+        <w:t>Stored proc is created based on the inputs from user that allows the run time transactions</w:t>
+      </w:r>
+    </w:p>
+    <w:p>
+      <w:pPr>
+        <w:pStyle w:val="ListParagraph"/>
+        <w:numPr>
+          <w:ilvl w:val="1"/>
+          <w:numId w:val="3"/>
+        </w:numPr>
+      </w:pPr>
+      <w:r>
+        <w:t>Prepared SQL statements are used in the profile page as per the logged in users</w:t>
+      </w:r>
+    </w:p>
+    <w:p>
+      <w:pPr>
+        <w:pStyle w:val="ListParagraph"/>
+        <w:numPr>
+          <w:ilvl w:val="1"/>
+          <w:numId w:val="3"/>
+        </w:numPr>
+      </w:pPr>
+      <w:r>
+        <w:t xml:space="preserve">Compound statements are implemented by using variable declarations, sub queries, </w:t>
+      </w:r>
+      <w:proofErr w:type="gramStart"/>
+      <w:r>
+        <w:t>If..</w:t>
+      </w:r>
+      <w:proofErr w:type="gramEnd"/>
+      <w:r>
+        <w:t xml:space="preserve"> else statements.</w:t>
+      </w:r>
     </w:p>
     <w:p/>
     <w:p/>
+    <w:p>
+      <w:bookmarkStart w:id="0" w:name="_GoBack"/>
+      <w:bookmarkEnd w:id="0"/>
+    </w:p>
     <w:sectPr>
       <w:pgSz w:w="12240" w:h="15840"/>
       <w:pgMar w:top="1440" w:right="1440" w:bottom="1440" w:left="1440" w:header="720" w:footer="720" w:gutter="0"/>
@@ -1490,7 +1504,7 @@
         <w:rFonts w:ascii="Symbol" w:hAnsi="Symbol" w:hint="default"/>
       </w:rPr>
     </w:lvl>
-    <w:lvl w:ilvl="1" w:tplc="04090003" w:tentative="1">
+    <w:lvl w:ilvl="1" w:tplc="04090003">
       <w:start w:val="1"/>
       <w:numFmt w:val="bullet"/>
       <w:lvlText w:val="o"/>

</xml_diff>